<commit_message>
Mapa y guía didáctica tema 06
Mapa y guia didáctica
</commit_message>
<xml_diff>
--- a/fuentes/contenidos/grado06/guion06/MA_06_06_CO_GuiaDidactica.docx
+++ b/fuentes/contenidos/grado06/guion06/MA_06_06_CO_GuiaDidactica.docx
@@ -92,29 +92,78 @@
     <w:p>
       <w:pPr>
         <w:rPr>
+          <w:ins w:id="0" w:author="mercyranjel" w:date="2015-12-04T16:25:00Z"/>
+          <w:rFonts w:ascii="Arial" w:hAnsi="Arial" w:cs="Arial"/>
+        </w:rPr>
+      </w:pPr>
+      <w:r>
+        <w:rPr>
           <w:rFonts w:ascii="Arial" w:hAnsi="Arial" w:cs="Arial"/>
           <w:b/>
         </w:rPr>
-      </w:pPr>
+        <w:t>Pensamiento</w:t>
+      </w:r>
+      <w:ins w:id="1" w:author="mercyranjel" w:date="2015-12-04T16:24:00Z">
+        <w:r>
+          <w:rPr>
+            <w:rFonts w:ascii="Arial" w:hAnsi="Arial" w:cs="Arial"/>
+            <w:b/>
+          </w:rPr>
+          <w:t xml:space="preserve"> </w:t>
+        </w:r>
+      </w:ins>
       <w:r>
         <w:rPr>
           <w:rFonts w:ascii="Arial" w:hAnsi="Arial" w:cs="Arial"/>
           <w:b/>
         </w:rPr>
-        <w:t>Pensamiento</w:t>
-      </w:r>
-    </w:p>
-    <w:p>
-      <w:pPr>
-        <w:rPr>
-          <w:rFonts w:ascii="Arial" w:hAnsi="Arial" w:cs="Arial"/>
-        </w:rPr>
-      </w:pPr>
-      <w:r>
-        <w:rPr>
-          <w:rFonts w:ascii="Arial" w:hAnsi="Arial" w:cs="Arial"/>
-        </w:rPr>
-        <w:t>Numérico y sistemas numéricos</w:t>
+        <w:t xml:space="preserve">Numérico </w:t>
+      </w:r>
+      <w:r>
+        <w:rPr>
+          <w:rFonts w:ascii="Arial" w:hAnsi="Arial" w:cs="Arial"/>
+        </w:rPr>
+        <w:t xml:space="preserve">y </w:t>
+      </w:r>
+    </w:p>
+    <w:p>
+      <w:pPr>
+        <w:rPr>
+          <w:rFonts w:ascii="Arial" w:hAnsi="Arial" w:cs="Arial"/>
+          <w:b/>
+        </w:rPr>
+      </w:pPr>
+      <w:ins w:id="2" w:author="mercyranjel" w:date="2015-12-04T16:24:00Z">
+        <w:r>
+          <w:rPr>
+            <w:rFonts w:ascii="Arial" w:hAnsi="Arial" w:cs="Arial"/>
+            <w:b/>
+          </w:rPr>
+          <w:t>S</w:t>
+        </w:r>
+      </w:ins>
+      <w:r>
+        <w:rPr>
+          <w:rFonts w:ascii="Arial" w:hAnsi="Arial" w:cs="Arial"/>
+          <w:b/>
+        </w:rPr>
+        <w:t xml:space="preserve">istemas </w:t>
+      </w:r>
+      <w:ins w:id="3" w:author="mercyranjel" w:date="2015-12-04T16:24:00Z">
+        <w:r>
+          <w:rPr>
+            <w:rFonts w:ascii="Arial" w:hAnsi="Arial" w:cs="Arial"/>
+            <w:b/>
+          </w:rPr>
+          <w:t>N</w:t>
+        </w:r>
+      </w:ins>
+      <w:r>
+        <w:rPr>
+          <w:rFonts w:ascii="Arial" w:hAnsi="Arial" w:cs="Arial"/>
+          <w:b/>
+        </w:rPr>
+        <w:t>uméricos</w:t>
       </w:r>
     </w:p>
     <w:p>
@@ -141,7 +190,27 @@
         <w:rPr>
           <w:rFonts w:ascii="Arial" w:hAnsi="Arial" w:cs="Arial"/>
         </w:rPr>
-        <w:t>Utilizo números racionales, en sus distintas expresiones (fracciones, razones, decimales o porcentajes) para resolver problemas en contextos de medida.</w:t>
+        <w:t xml:space="preserve">Utilizo números racionales en sus distintas expresiones (fracciones, razones, decimales </w:t>
+      </w:r>
+      <w:ins w:id="4" w:author="mercyranjel" w:date="2015-12-04T16:25:00Z">
+        <w:r>
+          <w:rPr>
+            <w:rFonts w:ascii="Arial" w:hAnsi="Arial" w:cs="Arial"/>
+          </w:rPr>
+          <w:t>y</w:t>
+        </w:r>
+        <w:r>
+          <w:rPr>
+            <w:rFonts w:ascii="Arial" w:hAnsi="Arial" w:cs="Arial"/>
+          </w:rPr>
+          <w:t xml:space="preserve"> </w:t>
+        </w:r>
+      </w:ins>
+      <w:r>
+        <w:rPr>
+          <w:rFonts w:ascii="Arial" w:hAnsi="Arial" w:cs="Arial"/>
+        </w:rPr>
+        <w:t>porcentajes) para resolver problemas en contextos de medida.</w:t>
       </w:r>
     </w:p>
     <w:p>
@@ -166,8 +235,24 @@
         <w:rPr>
           <w:rFonts w:ascii="Arial" w:hAnsi="Arial" w:cs="Arial"/>
         </w:rPr>
-        <w:t>Reconozco y generalizo propiedades de las relaciones entre números racionales (simétrica, transitiva, etc.) y de las operaciones entre ellos (conmutativa, asociativa, etc.) en diferentes contextos.</w:t>
-      </w:r>
+        <w:t>Reconozco y generalizo propiedades de las relaciones entre números racionales (simétrica, transitiva, etc.) y de las operaciones entre ellos (conmutativa, asociativa, etc.)</w:t>
+      </w:r>
+      <w:ins w:id="5" w:author="mercyranjel" w:date="2015-12-04T16:26:00Z">
+        <w:r>
+          <w:rPr>
+            <w:rFonts w:ascii="Arial" w:hAnsi="Arial" w:cs="Arial"/>
+          </w:rPr>
+          <w:t>,</w:t>
+        </w:r>
+      </w:ins>
+      <w:r>
+        <w:rPr>
+          <w:rFonts w:ascii="Arial" w:hAnsi="Arial" w:cs="Arial"/>
+        </w:rPr>
+        <w:t xml:space="preserve"> en diferentes contextos.</w:t>
+      </w:r>
+      <w:bookmarkStart w:id="6" w:name="_GoBack"/>
+      <w:bookmarkEnd w:id="6"/>
     </w:p>
     <w:p>
       <w:pPr>
@@ -192,7 +277,21 @@
         <w:rPr>
           <w:rFonts w:ascii="Arial" w:hAnsi="Arial" w:cs="Arial"/>
         </w:rPr>
-        <w:t>Resuelvo y formulo problemas utilizando propiedades básicas de la teoría de números, como las de la igualdad, las de las distintas formas de la desigualdad y las de la adición, sustracción, multiplicación, división y potenciación.</w:t>
+        <w:t xml:space="preserve">Resuelvo y formulo problemas utilizando </w:t>
+      </w:r>
+      <w:ins w:id="7" w:author="mercyranjel" w:date="2015-12-04T16:27:00Z">
+        <w:r>
+          <w:rPr>
+            <w:rFonts w:ascii="Arial" w:hAnsi="Arial" w:cs="Arial"/>
+          </w:rPr>
+          <w:t xml:space="preserve">las </w:t>
+        </w:r>
+      </w:ins>
+      <w:r>
+        <w:rPr>
+          <w:rFonts w:ascii="Arial" w:hAnsi="Arial" w:cs="Arial"/>
+        </w:rPr>
+        <w:t>propiedades básicas de la teoría de números como las de la igualdad, las de las distintas formas de la desigualdad y las de la adición, sustracción, multiplicación, división y potenciación.</w:t>
       </w:r>
     </w:p>
     <w:p>
@@ -282,7 +381,21 @@
         <w:rPr>
           <w:rFonts w:ascii="Arial" w:hAnsi="Arial" w:cs="Arial"/>
         </w:rPr>
-        <w:t>la pertinencia de un cálculo exacto o aproximado en la solución de un problema y lo razonable o no de las respuestas obtenidas.</w:t>
+        <w:t>la pertinencia de un cálculo exacto o aproximado en la solución de un problema</w:t>
+      </w:r>
+      <w:ins w:id="8" w:author="mercyranjel" w:date="2015-12-04T16:28:00Z">
+        <w:r>
+          <w:rPr>
+            <w:rFonts w:ascii="Arial" w:hAnsi="Arial" w:cs="Arial"/>
+          </w:rPr>
+          <w:t>,</w:t>
+        </w:r>
+      </w:ins>
+      <w:r>
+        <w:rPr>
+          <w:rFonts w:ascii="Arial" w:hAnsi="Arial" w:cs="Arial"/>
+        </w:rPr>
+        <w:t xml:space="preserve"> y lo razonable o no de las respuestas obtenidas.</w:t>
       </w:r>
     </w:p>
     <w:p>
@@ -524,6 +637,14 @@
         </w:rPr>
         <w:t>Traduce relaciones numéricas expresadas gráfica y simbólicamente</w:t>
       </w:r>
+      <w:ins w:id="9" w:author="mercyranjel" w:date="2015-12-04T16:28:00Z">
+        <w:r>
+          <w:rPr>
+            <w:rFonts w:ascii="Arial" w:hAnsi="Arial" w:cs="Arial"/>
+          </w:rPr>
+          <w:t>.</w:t>
+        </w:r>
+      </w:ins>
     </w:p>
     <w:p>
       <w:pPr>
@@ -884,7 +1005,63 @@
         <w:rPr>
           <w:rFonts w:ascii="Arial" w:hAnsi="Arial" w:cs="Arial"/>
         </w:rPr>
-        <w:t xml:space="preserve">Teniendo en cuenta que el estudiante ha superado satisfactoriamente la etapa del reconocimiento tanto gráfico como conceptual de </w:t>
+        <w:t xml:space="preserve">Teniendo en cuenta que </w:t>
+      </w:r>
+      <w:ins w:id="10" w:author="mercyranjel" w:date="2015-12-04T16:29:00Z">
+        <w:r>
+          <w:rPr>
+            <w:rFonts w:ascii="Arial" w:hAnsi="Arial" w:cs="Arial"/>
+          </w:rPr>
+          <w:t xml:space="preserve">los </w:t>
+        </w:r>
+      </w:ins>
+      <w:r>
+        <w:rPr>
+          <w:rFonts w:ascii="Arial" w:hAnsi="Arial" w:cs="Arial"/>
+        </w:rPr>
+        <w:t>estudiante</w:t>
+      </w:r>
+      <w:ins w:id="11" w:author="mercyranjel" w:date="2015-12-04T16:29:00Z">
+        <w:r>
+          <w:rPr>
+            <w:rFonts w:ascii="Arial" w:hAnsi="Arial" w:cs="Arial"/>
+          </w:rPr>
+          <w:t>s</w:t>
+        </w:r>
+      </w:ins>
+      <w:r>
+        <w:rPr>
+          <w:rFonts w:ascii="Arial" w:hAnsi="Arial" w:cs="Arial"/>
+        </w:rPr>
+        <w:t xml:space="preserve"> ha</w:t>
+      </w:r>
+      <w:ins w:id="12" w:author="mercyranjel" w:date="2015-12-04T16:29:00Z">
+        <w:r>
+          <w:rPr>
+            <w:rFonts w:ascii="Arial" w:hAnsi="Arial" w:cs="Arial"/>
+          </w:rPr>
+          <w:t>n</w:t>
+        </w:r>
+      </w:ins>
+      <w:r>
+        <w:rPr>
+          <w:rFonts w:ascii="Arial" w:hAnsi="Arial" w:cs="Arial"/>
+        </w:rPr>
+        <w:t xml:space="preserve"> superado satisfactoriamente la etapa del reconocimiento gráfico </w:t>
+      </w:r>
+      <w:ins w:id="13" w:author="mercyranjel" w:date="2015-12-04T16:29:00Z">
+        <w:r>
+          <w:rPr>
+            <w:rFonts w:ascii="Arial" w:hAnsi="Arial" w:cs="Arial"/>
+          </w:rPr>
+          <w:t xml:space="preserve">y </w:t>
+        </w:r>
+      </w:ins>
+      <w:r>
+        <w:rPr>
+          <w:rFonts w:ascii="Arial" w:hAnsi="Arial" w:cs="Arial"/>
+        </w:rPr>
+        <w:t xml:space="preserve">conceptual de </w:t>
       </w:r>
       <w:r>
         <w:rPr>
@@ -896,7 +1073,21 @@
         <w:rPr>
           <w:rFonts w:ascii="Arial" w:hAnsi="Arial" w:cs="Arial"/>
         </w:rPr>
-        <w:t>, se inicia la etapa de la aplicación de operaciones</w:t>
+        <w:t xml:space="preserve">, se inicia la etapa de la aplicación de </w:t>
+      </w:r>
+      <w:ins w:id="14" w:author="mercyranjel" w:date="2015-12-04T16:30:00Z">
+        <w:r>
+          <w:rPr>
+            <w:rFonts w:ascii="Arial" w:hAnsi="Arial" w:cs="Arial"/>
+          </w:rPr>
+          <w:t xml:space="preserve">las </w:t>
+        </w:r>
+      </w:ins>
+      <w:r>
+        <w:rPr>
+          <w:rFonts w:ascii="Arial" w:hAnsi="Arial" w:cs="Arial"/>
+        </w:rPr>
+        <w:t>operaciones</w:t>
       </w:r>
       <w:r>
         <w:rPr>
@@ -934,7 +1125,49 @@
         <w:rPr>
           <w:rFonts w:ascii="Arial" w:hAnsi="Arial" w:cs="Arial"/>
         </w:rPr>
-        <w:t>Que el estudiante comprenda que las operaciones matemáticas básicas funcionan de igual manera sin importar el conjunto numérico en que se apliquen, es un paso</w:t>
+        <w:t xml:space="preserve">Que </w:t>
+      </w:r>
+      <w:ins w:id="15" w:author="mercyranjel" w:date="2015-12-04T16:30:00Z">
+        <w:r>
+          <w:rPr>
+            <w:rFonts w:ascii="Arial" w:hAnsi="Arial" w:cs="Arial"/>
+          </w:rPr>
+          <w:t xml:space="preserve">los </w:t>
+        </w:r>
+      </w:ins>
+      <w:r>
+        <w:rPr>
+          <w:rFonts w:ascii="Arial" w:hAnsi="Arial" w:cs="Arial"/>
+        </w:rPr>
+        <w:t>estudiante</w:t>
+      </w:r>
+      <w:ins w:id="16" w:author="mercyranjel" w:date="2015-12-04T16:30:00Z">
+        <w:r>
+          <w:rPr>
+            <w:rFonts w:ascii="Arial" w:hAnsi="Arial" w:cs="Arial"/>
+          </w:rPr>
+          <w:t>s</w:t>
+        </w:r>
+      </w:ins>
+      <w:r>
+        <w:rPr>
+          <w:rFonts w:ascii="Arial" w:hAnsi="Arial" w:cs="Arial"/>
+        </w:rPr>
+        <w:t xml:space="preserve"> comprenda</w:t>
+      </w:r>
+      <w:ins w:id="17" w:author="mercyranjel" w:date="2015-12-04T16:30:00Z">
+        <w:r>
+          <w:rPr>
+            <w:rFonts w:ascii="Arial" w:hAnsi="Arial" w:cs="Arial"/>
+          </w:rPr>
+          <w:t>n</w:t>
+        </w:r>
+      </w:ins>
+      <w:r>
+        <w:rPr>
+          <w:rFonts w:ascii="Arial" w:hAnsi="Arial" w:cs="Arial"/>
+        </w:rPr>
+        <w:t xml:space="preserve"> que las operaciones matemáticas básicas funcionan de igual manera sin importar el conjunto numérico en que se apliquen, es un paso</w:t>
       </w:r>
       <w:r>
         <w:rPr>
@@ -978,7 +1211,35 @@
         <w:rPr>
           <w:rFonts w:ascii="Arial" w:hAnsi="Arial" w:cs="Arial"/>
         </w:rPr>
-        <w:t xml:space="preserve">hace énfasis en la aplicación de las cuatro operaciones básicas, comparada siempre con los números naturales, iniciando por la </w:t>
+        <w:t>hace énfasis en la aplicación de las cuatro operaciones básicas, comparada siempre con los números naturales</w:t>
+      </w:r>
+      <w:ins w:id="18" w:author="mercyranjel" w:date="2015-12-04T16:31:00Z">
+        <w:r>
+          <w:rPr>
+            <w:rFonts w:ascii="Arial" w:hAnsi="Arial" w:cs="Arial"/>
+          </w:rPr>
+          <w:t>.</w:t>
+        </w:r>
+      </w:ins>
+      <w:r>
+        <w:rPr>
+          <w:rFonts w:ascii="Arial" w:hAnsi="Arial" w:cs="Arial"/>
+        </w:rPr>
+        <w:t xml:space="preserve"> </w:t>
+      </w:r>
+      <w:ins w:id="19" w:author="mercyranjel" w:date="2015-12-04T16:31:00Z">
+        <w:r>
+          <w:rPr>
+            <w:rFonts w:ascii="Arial" w:hAnsi="Arial" w:cs="Arial"/>
+          </w:rPr>
+          <w:t xml:space="preserve">Se </w:t>
+        </w:r>
+      </w:ins>
+      <w:r>
+        <w:rPr>
+          <w:rFonts w:ascii="Arial" w:hAnsi="Arial" w:cs="Arial"/>
+        </w:rPr>
+        <w:t xml:space="preserve">inicia por la </w:t>
       </w:r>
       <w:r>
         <w:rPr>
@@ -1016,7 +1277,35 @@
         <w:rPr>
           <w:rFonts w:ascii="Arial" w:hAnsi="Arial" w:cs="Arial"/>
         </w:rPr>
-        <w:t xml:space="preserve"> fracciones, continuando con la </w:t>
+        <w:t xml:space="preserve"> fracciones, </w:t>
+      </w:r>
+      <w:ins w:id="20" w:author="mercyranjel" w:date="2015-12-04T16:32:00Z">
+        <w:r>
+          <w:rPr>
+            <w:rFonts w:ascii="Arial" w:hAnsi="Arial" w:cs="Arial"/>
+          </w:rPr>
+          <w:t xml:space="preserve">se </w:t>
+        </w:r>
+      </w:ins>
+      <w:r>
+        <w:rPr>
+          <w:rFonts w:ascii="Arial" w:hAnsi="Arial" w:cs="Arial"/>
+        </w:rPr>
+        <w:t>contin</w:t>
+      </w:r>
+      <w:ins w:id="21" w:author="mercyranjel" w:date="2015-12-04T16:32:00Z">
+        <w:r>
+          <w:rPr>
+            <w:rFonts w:ascii="Arial" w:hAnsi="Arial" w:cs="Arial"/>
+          </w:rPr>
+          <w:t>úa</w:t>
+        </w:r>
+      </w:ins>
+      <w:r>
+        <w:rPr>
+          <w:rFonts w:ascii="Arial" w:hAnsi="Arial" w:cs="Arial"/>
+        </w:rPr>
+        <w:t xml:space="preserve"> con la </w:t>
       </w:r>
       <w:r>
         <w:rPr>
@@ -1042,7 +1331,21 @@
         <w:rPr>
           <w:rFonts w:ascii="Arial" w:hAnsi="Arial" w:cs="Arial"/>
         </w:rPr>
-        <w:t xml:space="preserve"> y finalizando con la combinación de operaciones denominada </w:t>
+        <w:t xml:space="preserve"> y </w:t>
+      </w:r>
+      <w:ins w:id="22" w:author="mercyranjel" w:date="2015-12-04T16:32:00Z">
+        <w:r>
+          <w:rPr>
+            <w:rFonts w:ascii="Arial" w:hAnsi="Arial" w:cs="Arial"/>
+          </w:rPr>
+          <w:t xml:space="preserve">se </w:t>
+        </w:r>
+      </w:ins>
+      <w:r>
+        <w:rPr>
+          <w:rFonts w:ascii="Arial" w:hAnsi="Arial" w:cs="Arial"/>
+        </w:rPr>
+        <w:t xml:space="preserve">finaliza con la combinación de operaciones denominada </w:t>
       </w:r>
       <w:r>
         <w:rPr>
@@ -1114,13 +1417,63 @@
         <w:rPr>
           <w:rFonts w:ascii="Arial" w:hAnsi="Arial" w:cs="Arial"/>
         </w:rPr>
-        <w:t xml:space="preserve">, donde </w:t>
-      </w:r>
-      <w:r>
-        <w:rPr>
-          <w:rFonts w:ascii="Arial" w:hAnsi="Arial" w:cs="Arial"/>
-        </w:rPr>
-        <w:t xml:space="preserve">tendrán la posibilidad de analizar cada una de las operaciones, algunas de ellas, a partir de la solución de situaciones problema, lo que generará en los estudiantes la noción de aplicabilidad y desarrollará la habilidad de modelación. </w:t>
+        <w:t xml:space="preserve">, </w:t>
+      </w:r>
+      <w:ins w:id="23" w:author="mercyranjel" w:date="2015-12-04T16:33:00Z">
+        <w:r>
+          <w:rPr>
+            <w:rFonts w:ascii="Arial" w:hAnsi="Arial" w:cs="Arial"/>
+          </w:rPr>
+          <w:t xml:space="preserve">en los que los estudiantes </w:t>
+        </w:r>
+      </w:ins>
+      <w:r>
+        <w:rPr>
+          <w:rFonts w:ascii="Arial" w:hAnsi="Arial" w:cs="Arial"/>
+        </w:rPr>
+        <w:t>tendrán la posibilidad de analizar cada una de las operaciones, algunas de ellas a partir de la solución de situaciones problema</w:t>
+      </w:r>
+      <w:ins w:id="24" w:author="mercyranjel" w:date="2015-12-04T16:33:00Z">
+        <w:r>
+          <w:rPr>
+            <w:rFonts w:ascii="Arial" w:hAnsi="Arial" w:cs="Arial"/>
+          </w:rPr>
+          <w:t>;</w:t>
+        </w:r>
+      </w:ins>
+      <w:r>
+        <w:rPr>
+          <w:rFonts w:ascii="Arial" w:hAnsi="Arial" w:cs="Arial"/>
+        </w:rPr>
+        <w:t xml:space="preserve"> </w:t>
+      </w:r>
+      <w:ins w:id="25" w:author="mercyranjel" w:date="2015-12-04T16:34:00Z">
+        <w:r>
+          <w:rPr>
+            <w:rFonts w:ascii="Arial" w:hAnsi="Arial" w:cs="Arial"/>
+          </w:rPr>
+          <w:t xml:space="preserve">esto </w:t>
+        </w:r>
+      </w:ins>
+      <w:r>
+        <w:rPr>
+          <w:rFonts w:ascii="Arial" w:hAnsi="Arial" w:cs="Arial"/>
+        </w:rPr>
+        <w:t xml:space="preserve">generará en </w:t>
+      </w:r>
+      <w:ins w:id="26" w:author="mercyranjel" w:date="2015-12-04T16:34:00Z">
+        <w:r>
+          <w:rPr>
+            <w:rFonts w:ascii="Arial" w:hAnsi="Arial" w:cs="Arial"/>
+          </w:rPr>
+          <w:t>el</w:t>
+        </w:r>
+      </w:ins>
+      <w:r>
+        <w:rPr>
+          <w:rFonts w:ascii="Arial" w:hAnsi="Arial" w:cs="Arial"/>
+        </w:rPr>
+        <w:t xml:space="preserve">los la noción de aplicabilidad y desarrollará la habilidad de modelación. </w:t>
       </w:r>
     </w:p>
     <w:p>
@@ -1153,13 +1506,97 @@
         <w:rPr>
           <w:rFonts w:ascii="Arial" w:hAnsi="Arial" w:cs="Arial"/>
         </w:rPr>
-        <w:t xml:space="preserve">que le permiten al estudiante aplicar los conocimientos y las </w:t>
-      </w:r>
-      <w:r>
-        <w:rPr>
-          <w:rFonts w:ascii="Arial" w:hAnsi="Arial" w:cs="Arial"/>
-        </w:rPr>
-        <w:t xml:space="preserve">habilidades desarrolladas, con ejercicios diferentes cada vez que se inicie el recurso, algunos de los cuales son: </w:t>
+        <w:t>que permiten a</w:t>
+      </w:r>
+      <w:ins w:id="27" w:author="mercyranjel" w:date="2015-12-04T16:35:00Z">
+        <w:r>
+          <w:rPr>
+            <w:rFonts w:ascii="Arial" w:hAnsi="Arial" w:cs="Arial"/>
+          </w:rPr>
+          <w:t xml:space="preserve"> </w:t>
+        </w:r>
+      </w:ins>
+      <w:r>
+        <w:rPr>
+          <w:rFonts w:ascii="Arial" w:hAnsi="Arial" w:cs="Arial"/>
+        </w:rPr>
+        <w:t>l</w:t>
+      </w:r>
+      <w:ins w:id="28" w:author="mercyranjel" w:date="2015-12-04T16:35:00Z">
+        <w:r>
+          <w:rPr>
+            <w:rFonts w:ascii="Arial" w:hAnsi="Arial" w:cs="Arial"/>
+          </w:rPr>
+          <w:t>os</w:t>
+        </w:r>
+      </w:ins>
+      <w:r>
+        <w:rPr>
+          <w:rFonts w:ascii="Arial" w:hAnsi="Arial" w:cs="Arial"/>
+        </w:rPr>
+        <w:t xml:space="preserve"> estudiante</w:t>
+      </w:r>
+      <w:ins w:id="29" w:author="mercyranjel" w:date="2015-12-04T16:35:00Z">
+        <w:r>
+          <w:rPr>
+            <w:rFonts w:ascii="Arial" w:hAnsi="Arial" w:cs="Arial"/>
+          </w:rPr>
+          <w:t>s</w:t>
+        </w:r>
+      </w:ins>
+      <w:r>
+        <w:rPr>
+          <w:rFonts w:ascii="Arial" w:hAnsi="Arial" w:cs="Arial"/>
+        </w:rPr>
+        <w:t xml:space="preserve"> aplicar los conocimientos y las </w:t>
+      </w:r>
+      <w:r>
+        <w:rPr>
+          <w:rFonts w:ascii="Arial" w:hAnsi="Arial" w:cs="Arial"/>
+        </w:rPr>
+        <w:t>habilidades desarrolladas, con ejercicios diferentes cada vez que se inici</w:t>
+      </w:r>
+      <w:ins w:id="30" w:author="mercyranjel" w:date="2015-12-04T16:35:00Z">
+        <w:r>
+          <w:rPr>
+            <w:rFonts w:ascii="Arial" w:hAnsi="Arial" w:cs="Arial"/>
+          </w:rPr>
+          <w:t>a</w:t>
+        </w:r>
+      </w:ins>
+      <w:r>
+        <w:rPr>
+          <w:rFonts w:ascii="Arial" w:hAnsi="Arial" w:cs="Arial"/>
+        </w:rPr>
+        <w:t xml:space="preserve"> el recurso</w:t>
+      </w:r>
+      <w:ins w:id="31" w:author="mercyranjel" w:date="2015-12-04T16:35:00Z">
+        <w:r>
+          <w:rPr>
+            <w:rFonts w:ascii="Arial" w:hAnsi="Arial" w:cs="Arial"/>
+          </w:rPr>
+          <w:t xml:space="preserve">; </w:t>
+        </w:r>
+      </w:ins>
+      <w:r>
+        <w:rPr>
+          <w:rFonts w:ascii="Arial" w:hAnsi="Arial" w:cs="Arial"/>
+        </w:rPr>
+        <w:t xml:space="preserve">algunos de </w:t>
+      </w:r>
+      <w:ins w:id="32" w:author="mercyranjel" w:date="2015-12-04T16:36:00Z">
+        <w:r>
+          <w:rPr>
+            <w:rFonts w:ascii="Arial" w:hAnsi="Arial" w:cs="Arial"/>
+          </w:rPr>
+          <w:t>el</w:t>
+        </w:r>
+      </w:ins>
+      <w:r>
+        <w:rPr>
+          <w:rFonts w:ascii="Arial" w:hAnsi="Arial" w:cs="Arial"/>
+        </w:rPr>
+        <w:t xml:space="preserve">los son: </w:t>
       </w:r>
       <w:r>
         <w:rPr>
@@ -1241,11 +1678,19 @@
           <w:rFonts w:ascii="Arial" w:hAnsi="Arial" w:cs="Arial"/>
         </w:rPr>
       </w:pPr>
-      <w:r>
-        <w:rPr>
-          <w:rFonts w:ascii="Arial" w:hAnsi="Arial" w:cs="Arial"/>
-        </w:rPr>
-        <w:t>Continuando con la aplicación de las operaciones básicas</w:t>
+      <w:ins w:id="33" w:author="mercyranjel" w:date="2015-12-04T16:36:00Z">
+        <w:r>
+          <w:rPr>
+            <w:rFonts w:ascii="Arial" w:hAnsi="Arial" w:cs="Arial"/>
+          </w:rPr>
+          <w:t xml:space="preserve">Para continuar </w:t>
+        </w:r>
+      </w:ins>
+      <w:r>
+        <w:rPr>
+          <w:rFonts w:ascii="Arial" w:hAnsi="Arial" w:cs="Arial"/>
+        </w:rPr>
+        <w:t>con la aplicación de las operaciones básicas</w:t>
       </w:r>
       <w:r>
         <w:rPr>
@@ -1257,7 +1702,77 @@
         <w:rPr>
           <w:rFonts w:ascii="Arial" w:hAnsi="Arial" w:cs="Arial"/>
         </w:rPr>
-        <w:t xml:space="preserve">recursos que proponen situaciones problema, que los estudiantes podrán solucionar como actividad que le permita valorar las habilidades desarrolladas o como simple práctica de modelación y resolución de problemas, este es el caso de: </w:t>
+        <w:t>recursos que proponen situaciones problema que los estudiantes podrán solucionar como actividad que le</w:t>
+      </w:r>
+      <w:ins w:id="34" w:author="mercyranjel" w:date="2015-12-04T16:36:00Z">
+        <w:r>
+          <w:rPr>
+            <w:rFonts w:ascii="Arial" w:hAnsi="Arial" w:cs="Arial"/>
+          </w:rPr>
+          <w:t>s</w:t>
+        </w:r>
+      </w:ins>
+      <w:r>
+        <w:rPr>
+          <w:rFonts w:ascii="Arial" w:hAnsi="Arial" w:cs="Arial"/>
+        </w:rPr>
+        <w:t xml:space="preserve"> permit</w:t>
+      </w:r>
+      <w:ins w:id="35" w:author="mercyranjel" w:date="2015-12-04T16:37:00Z">
+        <w:r>
+          <w:rPr>
+            <w:rFonts w:ascii="Arial" w:hAnsi="Arial" w:cs="Arial"/>
+          </w:rPr>
+          <w:t>irá</w:t>
+        </w:r>
+      </w:ins>
+      <w:r>
+        <w:rPr>
+          <w:rFonts w:ascii="Arial" w:hAnsi="Arial" w:cs="Arial"/>
+        </w:rPr>
+        <w:t xml:space="preserve"> valorar las habilidades desarrolladas</w:t>
+      </w:r>
+      <w:ins w:id="36" w:author="mercyranjel" w:date="2015-12-04T16:36:00Z">
+        <w:r>
+          <w:rPr>
+            <w:rFonts w:ascii="Arial" w:hAnsi="Arial" w:cs="Arial"/>
+          </w:rPr>
+          <w:t>,</w:t>
+        </w:r>
+      </w:ins>
+      <w:r>
+        <w:rPr>
+          <w:rFonts w:ascii="Arial" w:hAnsi="Arial" w:cs="Arial"/>
+        </w:rPr>
+        <w:t xml:space="preserve"> o como simple práctica de modelación y resolución de problemas</w:t>
+      </w:r>
+      <w:ins w:id="37" w:author="mercyranjel" w:date="2015-12-04T16:36:00Z">
+        <w:r>
+          <w:rPr>
+            <w:rFonts w:ascii="Arial" w:hAnsi="Arial" w:cs="Arial"/>
+          </w:rPr>
+          <w:t>.</w:t>
+        </w:r>
+      </w:ins>
+      <w:r>
+        <w:rPr>
+          <w:rFonts w:ascii="Arial" w:hAnsi="Arial" w:cs="Arial"/>
+        </w:rPr>
+        <w:t xml:space="preserve"> </w:t>
+      </w:r>
+      <w:ins w:id="38" w:author="mercyranjel" w:date="2015-12-04T16:36:00Z">
+        <w:r>
+          <w:rPr>
+            <w:rFonts w:ascii="Arial" w:hAnsi="Arial" w:cs="Arial"/>
+          </w:rPr>
+          <w:t>E</w:t>
+        </w:r>
+      </w:ins>
+      <w:r>
+        <w:rPr>
+          <w:rFonts w:ascii="Arial" w:hAnsi="Arial" w:cs="Arial"/>
+        </w:rPr>
+        <w:t xml:space="preserve">s el caso de: </w:t>
       </w:r>
       <w:r>
         <w:rPr>
@@ -1329,7 +1844,49 @@
         <w:rPr>
           <w:rFonts w:ascii="Arial" w:hAnsi="Arial" w:cs="Arial"/>
         </w:rPr>
-        <w:t>Para cumplir los objetivos propuestos en este tema se propone:</w:t>
+        <w:t xml:space="preserve">Para cumplir los objetivos </w:t>
+      </w:r>
+      <w:ins w:id="39" w:author="mercyranjel" w:date="2015-12-04T16:38:00Z">
+        <w:r>
+          <w:rPr>
+            <w:rFonts w:ascii="Arial" w:hAnsi="Arial" w:cs="Arial"/>
+          </w:rPr>
+          <w:t xml:space="preserve">que se </w:t>
+        </w:r>
+      </w:ins>
+      <w:r>
+        <w:rPr>
+          <w:rFonts w:ascii="Arial" w:hAnsi="Arial" w:cs="Arial"/>
+        </w:rPr>
+        <w:t>prop</w:t>
+      </w:r>
+      <w:ins w:id="40" w:author="mercyranjel" w:date="2015-12-04T16:38:00Z">
+        <w:r>
+          <w:rPr>
+            <w:rFonts w:ascii="Arial" w:hAnsi="Arial" w:cs="Arial"/>
+          </w:rPr>
+          <w:t>onen</w:t>
+        </w:r>
+      </w:ins>
+      <w:r>
+        <w:rPr>
+          <w:rFonts w:ascii="Arial" w:hAnsi="Arial" w:cs="Arial"/>
+        </w:rPr>
+        <w:t xml:space="preserve"> en este tema se </w:t>
+      </w:r>
+      <w:ins w:id="41" w:author="mercyranjel" w:date="2015-12-04T16:38:00Z">
+        <w:r>
+          <w:rPr>
+            <w:rFonts w:ascii="Arial" w:hAnsi="Arial" w:cs="Arial"/>
+          </w:rPr>
+          <w:t>sugiere</w:t>
+        </w:r>
+      </w:ins>
+      <w:r>
+        <w:rPr>
+          <w:rFonts w:ascii="Arial" w:hAnsi="Arial" w:cs="Arial"/>
+        </w:rPr>
+        <w:t>:</w:t>
       </w:r>
     </w:p>
     <w:p>
@@ -1372,7 +1929,7 @@
         <w:rPr>
           <w:rFonts w:ascii="Arial" w:hAnsi="Arial" w:cs="Arial"/>
         </w:rPr>
-        <w:t xml:space="preserve">Ejercitar por separado, las cuatro operaciones básicas, teniendo en cuenta la aplicación de fracciones equivalentes en los casos que sea necesario. </w:t>
+        <w:t xml:space="preserve">Ejercitar por separado las cuatro operaciones básicas teniendo en cuenta la aplicación de fracciones equivalentes en los casos que sea necesario. </w:t>
       </w:r>
     </w:p>
     <w:p>
@@ -1441,8 +1998,22 @@
         <w:rPr>
           <w:rFonts w:ascii="Arial" w:hAnsi="Arial" w:cs="Arial"/>
         </w:rPr>
-        <w:t xml:space="preserve">permitir a los estudiantes generar y proponer ejercicios y/o problemas de su autoría, puesto que esto le permite al docente verificar tanto la comprensión del tema como </w:t>
-      </w:r>
+        <w:t xml:space="preserve">permitir a los estudiantes generar y proponer ejercicios y problemas de su autoría, puesto que esto permite al docente verificar la comprensión del tema </w:t>
+      </w:r>
+      <w:ins w:id="42" w:author="mercyranjel" w:date="2015-12-04T16:39:00Z">
+        <w:r>
+          <w:rPr>
+            <w:rFonts w:ascii="Arial" w:hAnsi="Arial" w:cs="Arial"/>
+          </w:rPr>
+          <w:t>y</w:t>
+        </w:r>
+        <w:r>
+          <w:rPr>
+            <w:rFonts w:ascii="Arial" w:hAnsi="Arial" w:cs="Arial"/>
+          </w:rPr>
+          <w:t xml:space="preserve"> </w:t>
+        </w:r>
+      </w:ins>
       <w:r>
         <w:rPr>
           <w:rFonts w:ascii="Arial" w:hAnsi="Arial" w:cs="Arial"/>
@@ -1469,8 +2040,6 @@
           <w:rFonts w:ascii="Arial" w:hAnsi="Arial" w:cs="Arial"/>
         </w:rPr>
       </w:pPr>
-      <w:bookmarkStart w:id="0" w:name="_GoBack"/>
-      <w:bookmarkEnd w:id="0"/>
     </w:p>
     <w:sectPr>
       <w:pgSz w:w="11900" w:h="16840"/>
@@ -2441,15 +3010,6 @@
     <w:lsdException w:name="Strong" w:semiHidden="0" w:uiPriority="22" w:unhideWhenUsed="0" w:qFormat="1"/>
     <w:lsdException w:name="Emphasis" w:semiHidden="0" w:uiPriority="20" w:unhideWhenUsed="0" w:qFormat="1"/>
     <w:lsdException w:name="Table Grid" w:semiHidden="0" w:uiPriority="59" w:unhideWhenUsed="0"/>
-    <w:lsdException w:name="Note Level 1" w:semiHidden="0" w:unhideWhenUsed="0"/>
-    <w:lsdException w:name="Note Level 2" w:semiHidden="0" w:unhideWhenUsed="0"/>
-    <w:lsdException w:name="Note Level 3" w:semiHidden="0" w:unhideWhenUsed="0"/>
-    <w:lsdException w:name="Note Level 4" w:semiHidden="0" w:unhideWhenUsed="0"/>
-    <w:lsdException w:name="Note Level 5" w:semiHidden="0" w:unhideWhenUsed="0"/>
-    <w:lsdException w:name="Note Level 6" w:semiHidden="0" w:unhideWhenUsed="0"/>
-    <w:lsdException w:name="Note Level 7" w:semiHidden="0" w:unhideWhenUsed="0"/>
-    <w:lsdException w:name="Note Level 8" w:semiHidden="0" w:unhideWhenUsed="0"/>
-    <w:lsdException w:name="Note Level 9" w:semiHidden="0" w:unhideWhenUsed="0"/>
     <w:lsdException w:name="Placeholder Text" w:unhideWhenUsed="0"/>
     <w:lsdException w:name="No Spacing" w:semiHidden="0" w:uiPriority="1" w:unhideWhenUsed="0" w:qFormat="1"/>
     <w:lsdException w:name="Light Shading" w:semiHidden="0" w:uiPriority="60" w:unhideWhenUsed="0"/>

</xml_diff>